<commit_message>
update: Update the sample file follow feature/005-html
</commit_message>
<xml_diff>
--- a/html(p3)/TÌM HIỀU VỀ HTML(p3).docx
+++ b/html(p3)/TÌM HIỀU VỀ HTML(p3).docx
@@ -122,8 +122,6 @@
         </w:rPr>
         <w:t xml:space="preserve">&gt;, </w:t>
       </w:r>
-      <w:bookmarkStart w:id="0" w:name="_GoBack"/>
-      <w:bookmarkEnd w:id="0"/>
       <w:r>
         <w:rPr>
           <w:color w:val="000000" w:themeColor="text1"/>
@@ -1125,28 +1123,7 @@
           <w:b/>
           <w:sz w:val="24"/>
         </w:rPr>
-        <w:t>&lt;thead&gt;</w:t>
-      </w:r>
-      <w:r>
-        <w:rPr>
-          <w:b/>
-          <w:sz w:val="24"/>
-        </w:rPr>
-        <w:t>, &lt;</w:t>
-      </w:r>
-      <w:r>
-        <w:rPr>
-          <w:b/>
-          <w:sz w:val="24"/>
-        </w:rPr>
-        <w:t>tbody</w:t>
-      </w:r>
-      <w:r>
-        <w:rPr>
-          <w:b/>
-          <w:sz w:val="24"/>
-        </w:rPr>
-        <w:t>&gt;, &lt;tfoot&gt;</w:t>
+        <w:t>&lt;thead&gt;, &lt;tbody&gt;, &lt;tfoot&gt;</w:t>
       </w:r>
     </w:p>
     <w:p>
@@ -1207,16 +1184,7 @@
           <w:color w:val="000000"/>
           <w:shd w:val="clear" w:color="auto" w:fill="FFFFFF"/>
         </w:rPr>
-        <w:t>a</w:t>
-      </w:r>
-      <w:r>
-        <w:rPr>
-          <w:rFonts w:ascii="Noto Serif" w:hAnsi="Noto Serif"/>
-          <w:b/>
-          <w:color w:val="000000"/>
-          <w:shd w:val="clear" w:color="auto" w:fill="FFFFFF"/>
-        </w:rPr>
-        <w:t>lign</w:t>
+        <w:t>align</w:t>
       </w:r>
       <w:r>
         <w:rPr>
@@ -1234,17 +1202,7 @@
           <w:szCs w:val="21"/>
           <w:shd w:val="clear" w:color="auto" w:fill="FFFFFF"/>
         </w:rPr>
-        <w:t>huộc tính align dùng để canh lề cho nội dung của các ô nằm bên trong</w:t>
-      </w:r>
-      <w:r>
-        <w:rPr>
-          <w:rFonts w:ascii="Noto Serif" w:hAnsi="Noto Serif"/>
-          <w:color w:val="000000"/>
-          <w:sz w:val="21"/>
-          <w:szCs w:val="21"/>
-          <w:shd w:val="clear" w:color="auto" w:fill="FFFFFF"/>
-        </w:rPr>
-        <w:t xml:space="preserve"> 3 cặp thẻ theo chiều ngang, thuộc tính này có 4 giá trị: (</w:t>
+        <w:t>huộc tính align dùng để canh lề cho nội dung của các ô nằm bên trong 3 cặp thẻ theo chiều ngang, thuộc tính này có 4 giá trị: (</w:t>
       </w:r>
       <w:r>
         <w:rPr>
@@ -1410,27 +1368,7 @@
           <w:szCs w:val="21"/>
           <w:shd w:val="clear" w:color="auto" w:fill="FFFFFF"/>
         </w:rPr>
-        <w:t xml:space="preserve">huộc tính align dùng để canh lề cho nội dung của các ô nằm bên trong 3 cặp thẻ theo chiều </w:t>
-      </w:r>
-      <w:r>
-        <w:rPr>
-          <w:rFonts w:ascii="Noto Serif" w:hAnsi="Noto Serif"/>
-          <w:color w:val="000000"/>
-          <w:sz w:val="21"/>
-          <w:szCs w:val="21"/>
-          <w:shd w:val="clear" w:color="auto" w:fill="FFFFFF"/>
-        </w:rPr>
-        <w:t>dọc</w:t>
-      </w:r>
-      <w:r>
-        <w:rPr>
-          <w:rFonts w:ascii="Noto Serif" w:hAnsi="Noto Serif"/>
-          <w:color w:val="000000"/>
-          <w:sz w:val="21"/>
-          <w:szCs w:val="21"/>
-          <w:shd w:val="clear" w:color="auto" w:fill="FFFFFF"/>
-        </w:rPr>
-        <w:t>,</w:t>
+        <w:t>huộc tính align dùng để canh lề cho nội dung của các ô nằm bên trong 3 cặp thẻ theo chiều dọc,</w:t>
       </w:r>
       <w:r>
         <w:rPr>
@@ -3897,13 +3835,7 @@
         <w:spacing w:after="0" w:line="285" w:lineRule="atLeast"/>
       </w:pPr>
       <w:r>
-        <w:t> &lt;th </w:t>
-      </w:r>
-      <w:r>
-        <w:t>style="border:1px solid black" </w:t>
-      </w:r>
-      <w:r>
-        <w:t>&gt;Withdrawn&lt;/th&gt;</w:t>
+        <w:t> &lt;th style="border:1px solid black" &gt;Withdrawn&lt;/th&gt;</w:t>
       </w:r>
     </w:p>
     <w:p>
@@ -4398,10 +4330,12 @@
           </wp:inline>
         </w:drawing>
       </w:r>
-    </w:p>
-    <w:p>
-      <w:pPr>
-        <w:ind w:left="360"/>
+      <w:bookmarkStart w:id="0" w:name="_GoBack"/>
+      <w:bookmarkEnd w:id="0"/>
+    </w:p>
+    <w:p>
+      <w:pPr>
+        <w:ind w:firstLine="360"/>
         <w:rPr>
           <w:b/>
           <w:sz w:val="24"/>
@@ -4415,9 +4349,9 @@
         </w:rPr>
         <w:drawing>
           <wp:inline distT="0" distB="0" distL="0" distR="0">
-            <wp:extent cx="5937885" cy="1928495"/>
-            <wp:effectExtent l="0" t="0" r="5715" b="0"/>
-            <wp:docPr id="17" name="Picture 17"/>
+            <wp:extent cx="5297557" cy="1562100"/>
+            <wp:effectExtent l="0" t="0" r="0" b="0"/>
+            <wp:docPr id="4" name="Picture 4"/>
             <wp:cNvGraphicFramePr>
               <a:graphicFrameLocks xmlns:a="http://schemas.openxmlformats.org/drawingml/2006/main" noChangeAspect="1"/>
             </wp:cNvGraphicFramePr>
@@ -4425,7 +4359,7 @@
               <a:graphicData uri="http://schemas.openxmlformats.org/drawingml/2006/picture">
                 <pic:pic xmlns:pic="http://schemas.openxmlformats.org/drawingml/2006/picture">
                   <pic:nvPicPr>
-                    <pic:cNvPr id="0" name="Picture 13"/>
+                    <pic:cNvPr id="0" name="Picture 2"/>
                     <pic:cNvPicPr>
                       <a:picLocks noChangeAspect="1" noChangeArrowheads="1"/>
                     </pic:cNvPicPr>
@@ -4446,7 +4380,7 @@
                   <pic:spPr bwMode="auto">
                     <a:xfrm>
                       <a:off x="0" y="0"/>
-                      <a:ext cx="5937885" cy="1928495"/>
+                      <a:ext cx="5300779" cy="1563050"/>
                     </a:xfrm>
                     <a:prstGeom prst="rect">
                       <a:avLst/>
@@ -7117,6 +7051,7 @@
   <w:style w:type="character" w:default="1" w:styleId="DefaultParagraphFont">
     <w:name w:val="Default Paragraph Font"/>
     <w:uiPriority w:val="1"/>
+    <w:semiHidden/>
     <w:unhideWhenUsed/>
   </w:style>
   <w:style w:type="table" w:default="1" w:styleId="TableNormal">

</xml_diff>